<commit_message>
ie agrega pdf y modificacion del archivo doc
</commit_message>
<xml_diff>
--- a/Regiones de interés (keypoints).docx
+++ b/Regiones de interés (keypoints).docx
@@ -998,6 +998,170 @@
           <w:sz w:val="24"/>
           <w:szCs w:val="24"/>
         </w:rPr>
+        <w:t xml:space="preserve"> SIFT es un método que permite detectar puntos característicos en una imagen y luego </w:t>
+      </w:r>
+      <w:r>
+        <w:rPr>
+          <w:rFonts w:ascii="Roboto" w:hAnsi="Roboto"/>
+          <w:color w:val="000000" w:themeColor="text1"/>
+          <w:spacing w:val="3"/>
+          <w:sz w:val="24"/>
+          <w:szCs w:val="24"/>
+        </w:rPr>
+        <w:t>describirlos mediante</w:t>
+      </w:r>
+      <w:r>
+        <w:rPr>
+          <w:rFonts w:ascii="Roboto" w:hAnsi="Roboto"/>
+          <w:color w:val="000000" w:themeColor="text1"/>
+          <w:spacing w:val="3"/>
+          <w:sz w:val="24"/>
+          <w:szCs w:val="24"/>
+        </w:rPr>
+        <w:t xml:space="preserve"> un histograma orientado de gradientes. </w:t>
+      </w:r>
+      <w:proofErr w:type="gramStart"/>
+      <w:r>
+        <w:rPr>
+          <w:rFonts w:ascii="Roboto" w:hAnsi="Roboto"/>
+          <w:color w:val="000000" w:themeColor="text1"/>
+          <w:spacing w:val="3"/>
+          <w:sz w:val="24"/>
+          <w:szCs w:val="24"/>
+        </w:rPr>
+        <w:t>Y</w:t>
+      </w:r>
+      <w:proofErr w:type="gramEnd"/>
+      <w:r>
+        <w:rPr>
+          <w:rFonts w:ascii="Roboto" w:hAnsi="Roboto"/>
+          <w:color w:val="000000" w:themeColor="text1"/>
+          <w:spacing w:val="3"/>
+          <w:sz w:val="24"/>
+          <w:szCs w:val="24"/>
+        </w:rPr>
+        <w:t xml:space="preserve"> además, lo hace de forma que la localización </w:t>
+      </w:r>
+      <w:r>
+        <w:rPr>
+          <w:rFonts w:ascii="Roboto" w:hAnsi="Roboto"/>
+          <w:color w:val="000000" w:themeColor="text1"/>
+          <w:spacing w:val="3"/>
+          <w:sz w:val="24"/>
+          <w:szCs w:val="24"/>
+        </w:rPr>
+        <w:t>y la</w:t>
+      </w:r>
+      <w:r>
+        <w:rPr>
+          <w:rFonts w:ascii="Roboto" w:hAnsi="Roboto"/>
+          <w:color w:val="000000" w:themeColor="text1"/>
+          <w:spacing w:val="3"/>
+          <w:sz w:val="24"/>
+          <w:szCs w:val="24"/>
+        </w:rPr>
+        <w:t xml:space="preserve"> descripción presenta una gran invarianza a la orientación, la posición y la escala. Cada </w:t>
+      </w:r>
+      <w:r>
+        <w:rPr>
+          <w:rFonts w:ascii="Roboto" w:hAnsi="Roboto"/>
+          <w:color w:val="000000" w:themeColor="text1"/>
+          <w:spacing w:val="3"/>
+          <w:sz w:val="24"/>
+          <w:szCs w:val="24"/>
+        </w:rPr>
+        <w:t>punto característico</w:t>
+      </w:r>
+      <w:r>
+        <w:rPr>
+          <w:rFonts w:ascii="Roboto" w:hAnsi="Roboto"/>
+          <w:color w:val="000000" w:themeColor="text1"/>
+          <w:spacing w:val="3"/>
+          <w:sz w:val="24"/>
+          <w:szCs w:val="24"/>
+        </w:rPr>
+        <w:t xml:space="preserve"> queda, por lo tanto, definido mediante su vector de características de 128 elementos, </w:t>
+      </w:r>
+      <w:r>
+        <w:rPr>
+          <w:rFonts w:ascii="Roboto" w:hAnsi="Roboto"/>
+          <w:color w:val="000000" w:themeColor="text1"/>
+          <w:spacing w:val="3"/>
+          <w:sz w:val="24"/>
+          <w:szCs w:val="24"/>
+        </w:rPr>
+        <w:t>y se</w:t>
+      </w:r>
+      <w:r>
+        <w:rPr>
+          <w:rFonts w:ascii="Roboto" w:hAnsi="Roboto"/>
+          <w:color w:val="000000" w:themeColor="text1"/>
+          <w:spacing w:val="3"/>
+          <w:sz w:val="24"/>
+          <w:szCs w:val="24"/>
+        </w:rPr>
+        <w:t xml:space="preserve"> obtiene la información de su posición en coordenadas de la imagen, la escala a la que se </w:t>
+      </w:r>
+      <w:r>
+        <w:rPr>
+          <w:rFonts w:ascii="Roboto" w:hAnsi="Roboto"/>
+          <w:color w:val="000000" w:themeColor="text1"/>
+          <w:spacing w:val="3"/>
+          <w:sz w:val="24"/>
+          <w:szCs w:val="24"/>
+        </w:rPr>
+        <w:t>encontró</w:t>
+      </w:r>
+      <w:r>
+        <w:rPr>
+          <w:rFonts w:ascii="Roboto" w:hAnsi="Roboto"/>
+          <w:color w:val="000000" w:themeColor="text1"/>
+          <w:spacing w:val="3"/>
+          <w:sz w:val="24"/>
+          <w:szCs w:val="24"/>
+        </w:rPr>
+        <w:t xml:space="preserve"> la orientación dominante de la región alrededor de dicho punto</w:t>
+      </w:r>
+      <w:r>
+        <w:rPr>
+          <w:rFonts w:ascii="Roboto" w:hAnsi="Roboto"/>
+          <w:color w:val="000000" w:themeColor="text1"/>
+          <w:spacing w:val="3"/>
+          <w:sz w:val="24"/>
+          <w:szCs w:val="24"/>
+        </w:rPr>
+        <w:t>.</w:t>
+      </w:r>
+    </w:p>
+    <w:p>
+      <w:pPr>
+        <w:jc w:val="both"/>
+        <w:rPr>
+          <w:rFonts w:ascii="Roboto" w:hAnsi="Roboto"/>
+          <w:color w:val="000000" w:themeColor="text1"/>
+          <w:spacing w:val="3"/>
+          <w:sz w:val="24"/>
+          <w:szCs w:val="24"/>
+        </w:rPr>
+      </w:pPr>
+      <w:r>
+        <w:rPr>
+          <w:rFonts w:ascii="Roboto" w:hAnsi="Roboto"/>
+          <w:color w:val="000000" w:themeColor="text1"/>
+          <w:spacing w:val="3"/>
+          <w:sz w:val="24"/>
+          <w:szCs w:val="24"/>
+        </w:rPr>
+        <w:t>Para obtener un conjunto de descriptores SIFT de una imagen es necesario por un lado obtener los</w:t>
+      </w:r>
+      <w:r>
+        <w:rPr>
+          <w:rFonts w:ascii="Roboto" w:hAnsi="Roboto"/>
+          <w:color w:val="000000" w:themeColor="text1"/>
+          <w:spacing w:val="3"/>
+          <w:sz w:val="24"/>
+          <w:szCs w:val="24"/>
+        </w:rPr>
         <w:t xml:space="preserve"> </w:t>
       </w:r>
       <w:r>
@@ -1008,67 +1172,7 @@
           <w:sz w:val="24"/>
           <w:szCs w:val="24"/>
         </w:rPr>
-        <w:t xml:space="preserve">SIFT es un método que permite detectar puntos característicos en una imagen y luego </w:t>
-      </w:r>
-      <w:r>
-        <w:rPr>
-          <w:rFonts w:ascii="Roboto" w:hAnsi="Roboto"/>
-          <w:color w:val="000000" w:themeColor="text1"/>
-          <w:spacing w:val="3"/>
-          <w:sz w:val="24"/>
-          <w:szCs w:val="24"/>
-        </w:rPr>
-        <w:t>describirlos mediante</w:t>
-      </w:r>
-      <w:r>
-        <w:rPr>
-          <w:rFonts w:ascii="Roboto" w:hAnsi="Roboto"/>
-          <w:color w:val="000000" w:themeColor="text1"/>
-          <w:spacing w:val="3"/>
-          <w:sz w:val="24"/>
-          <w:szCs w:val="24"/>
-        </w:rPr>
-        <w:t xml:space="preserve"> un histograma orientado de gradientes. Y además, lo hace de forma que la localización </w:t>
-      </w:r>
-      <w:r>
-        <w:rPr>
-          <w:rFonts w:ascii="Roboto" w:hAnsi="Roboto"/>
-          <w:color w:val="000000" w:themeColor="text1"/>
-          <w:spacing w:val="3"/>
-          <w:sz w:val="24"/>
-          <w:szCs w:val="24"/>
-        </w:rPr>
-        <w:t>y la</w:t>
-      </w:r>
-      <w:r>
-        <w:rPr>
-          <w:rFonts w:ascii="Roboto" w:hAnsi="Roboto"/>
-          <w:color w:val="000000" w:themeColor="text1"/>
-          <w:spacing w:val="3"/>
-          <w:sz w:val="24"/>
-          <w:szCs w:val="24"/>
-        </w:rPr>
-        <w:t xml:space="preserve"> descripción presenta una gran invarianza a la orientación, la posición y la escala. Cada </w:t>
-      </w:r>
-      <w:r>
-        <w:rPr>
-          <w:rFonts w:ascii="Roboto" w:hAnsi="Roboto"/>
-          <w:color w:val="000000" w:themeColor="text1"/>
-          <w:spacing w:val="3"/>
-          <w:sz w:val="24"/>
-          <w:szCs w:val="24"/>
-        </w:rPr>
-        <w:t>punto característico</w:t>
-      </w:r>
-      <w:r>
-        <w:rPr>
-          <w:rFonts w:ascii="Roboto" w:hAnsi="Roboto"/>
-          <w:color w:val="000000" w:themeColor="text1"/>
-          <w:spacing w:val="3"/>
-          <w:sz w:val="24"/>
-          <w:szCs w:val="24"/>
-        </w:rPr>
-        <w:t xml:space="preserve"> queda, por lo tanto, definido mediante su vector de características</w:t>
+        <w:t>puntos característicos y después, para cada punto de interés, calcular su vector descriptor a partir de la</w:t>
       </w:r>
       <w:r>
         <w:rPr>
@@ -1088,79 +1192,7 @@
           <w:sz w:val="24"/>
           <w:szCs w:val="24"/>
         </w:rPr>
-        <w:t xml:space="preserve">de 128 elementos, </w:t>
-      </w:r>
-      <w:r>
-        <w:rPr>
-          <w:rFonts w:ascii="Roboto" w:hAnsi="Roboto"/>
-          <w:color w:val="000000" w:themeColor="text1"/>
-          <w:spacing w:val="3"/>
-          <w:sz w:val="24"/>
-          <w:szCs w:val="24"/>
-        </w:rPr>
-        <w:t>y se</w:t>
-      </w:r>
-      <w:r>
-        <w:rPr>
-          <w:rFonts w:ascii="Roboto" w:hAnsi="Roboto"/>
-          <w:color w:val="000000" w:themeColor="text1"/>
-          <w:spacing w:val="3"/>
-          <w:sz w:val="24"/>
-          <w:szCs w:val="24"/>
-        </w:rPr>
-        <w:t xml:space="preserve"> obtiene la información de su posición en coordenadas de la imagen, la escala a la que se </w:t>
-      </w:r>
-      <w:r>
-        <w:rPr>
-          <w:rFonts w:ascii="Roboto" w:hAnsi="Roboto"/>
-          <w:color w:val="000000" w:themeColor="text1"/>
-          <w:spacing w:val="3"/>
-          <w:sz w:val="24"/>
-          <w:szCs w:val="24"/>
-        </w:rPr>
-        <w:t>encontró</w:t>
-      </w:r>
-      <w:r>
-        <w:rPr>
-          <w:rFonts w:ascii="Roboto" w:hAnsi="Roboto"/>
-          <w:color w:val="000000" w:themeColor="text1"/>
-          <w:spacing w:val="3"/>
-          <w:sz w:val="24"/>
-          <w:szCs w:val="24"/>
-        </w:rPr>
-        <w:t xml:space="preserve"> la orientación dominante de la región alrededor de dicho punto</w:t>
-      </w:r>
-      <w:r>
-        <w:rPr>
-          <w:rFonts w:ascii="Roboto" w:hAnsi="Roboto"/>
-          <w:color w:val="000000" w:themeColor="text1"/>
-          <w:spacing w:val="3"/>
-          <w:sz w:val="24"/>
-          <w:szCs w:val="24"/>
-        </w:rPr>
-        <w:t>.</w:t>
-      </w:r>
-    </w:p>
-    <w:p>
-      <w:pPr>
-        <w:jc w:val="both"/>
-        <w:rPr>
-          <w:rFonts w:ascii="Roboto" w:hAnsi="Roboto"/>
-          <w:color w:val="000000" w:themeColor="text1"/>
-          <w:spacing w:val="3"/>
-          <w:sz w:val="24"/>
-          <w:szCs w:val="24"/>
-        </w:rPr>
-      </w:pPr>
-      <w:r>
-        <w:rPr>
-          <w:rFonts w:ascii="Roboto" w:hAnsi="Roboto"/>
-          <w:color w:val="000000" w:themeColor="text1"/>
-          <w:spacing w:val="3"/>
-          <w:sz w:val="24"/>
-          <w:szCs w:val="24"/>
-        </w:rPr>
-        <w:t>Para obtener un conjunto de descriptores SIFT de una imagen es necesario por un lado obtener los</w:t>
+        <w:t>información de los píxeles que lo rodean. SIFT fue propuesto para imágenes en escala de grises, por lo</w:t>
       </w:r>
       <w:r>
         <w:rPr>
@@ -1180,48 +1212,9 @@
           <w:sz w:val="24"/>
           <w:szCs w:val="24"/>
         </w:rPr>
-        <w:t>puntos característicos y después, para cada punto de interés, calcular su vector descriptor a partir de la</w:t>
-      </w:r>
-      <w:r>
-        <w:rPr>
-          <w:rFonts w:ascii="Roboto" w:hAnsi="Roboto"/>
-          <w:color w:val="000000" w:themeColor="text1"/>
-          <w:spacing w:val="3"/>
-          <w:sz w:val="24"/>
-          <w:szCs w:val="24"/>
-        </w:rPr>
-        <w:t xml:space="preserve"> </w:t>
-      </w:r>
-      <w:r>
-        <w:rPr>
-          <w:rFonts w:ascii="Roboto" w:hAnsi="Roboto"/>
-          <w:color w:val="000000" w:themeColor="text1"/>
-          <w:spacing w:val="3"/>
-          <w:sz w:val="24"/>
-          <w:szCs w:val="24"/>
-        </w:rPr>
-        <w:t>información de los píxeles que lo rodean. SIFT fue propuesto para imágenes en escala de grises, por lo</w:t>
-      </w:r>
-      <w:r>
-        <w:rPr>
-          <w:rFonts w:ascii="Roboto" w:hAnsi="Roboto"/>
-          <w:color w:val="000000" w:themeColor="text1"/>
-          <w:spacing w:val="3"/>
-          <w:sz w:val="24"/>
-          <w:szCs w:val="24"/>
-        </w:rPr>
-        <w:t xml:space="preserve"> </w:t>
-      </w:r>
-      <w:r>
-        <w:rPr>
-          <w:rFonts w:ascii="Roboto" w:hAnsi="Roboto"/>
-          <w:color w:val="000000" w:themeColor="text1"/>
-          <w:spacing w:val="3"/>
-          <w:sz w:val="24"/>
-          <w:szCs w:val="24"/>
-        </w:rPr>
         <w:t xml:space="preserve">que el vector de características de 128 elementos que define cada </w:t>
       </w:r>
+      <w:proofErr w:type="gramStart"/>
       <w:r>
         <w:rPr>
           <w:rFonts w:ascii="Roboto" w:hAnsi="Roboto"/>
@@ -1242,6 +1235,7 @@
         </w:rPr>
         <w:t>,</w:t>
       </w:r>
+      <w:proofErr w:type="gramEnd"/>
       <w:r>
         <w:rPr>
           <w:rFonts w:ascii="Roboto" w:hAnsi="Roboto"/>
@@ -2169,6 +2163,7 @@
         </w:rPr>
         <w:t xml:space="preserve">direcciones del gradiente local. Esta orientación </w:t>
       </w:r>
+      <w:proofErr w:type="gramStart"/>
       <w:r>
         <w:rPr>
           <w:rFonts w:ascii="Roboto" w:hAnsi="Roboto"/>
@@ -2189,6 +2184,7 @@
         </w:rPr>
         <w:t>juntamente con</w:t>
       </w:r>
+      <w:proofErr w:type="gramEnd"/>
       <w:r>
         <w:rPr>
           <w:rFonts w:ascii="Roboto" w:hAnsi="Roboto"/>
@@ -2427,17 +2423,7 @@
           <w:sz w:val="24"/>
           <w:szCs w:val="24"/>
         </w:rPr>
-        <w:t>)</w:t>
-      </w:r>
-      <w:r>
-        <w:rPr>
-          <w:rFonts w:ascii="Roboto" w:hAnsi="Roboto"/>
-          <w:color w:val="000000" w:themeColor="text1"/>
-          <w:spacing w:val="3"/>
-          <w:sz w:val="24"/>
-          <w:szCs w:val="24"/>
-        </w:rPr>
-        <w:t>:</w:t>
+        <w:t>):</w:t>
       </w:r>
       <w:r>
         <w:rPr>
@@ -2579,7 +2565,29 @@
           <w:sz w:val="24"/>
           <w:szCs w:val="24"/>
         </w:rPr>
-        <w:t xml:space="preserve">, y obtener imágenes del mismo tamaño pero con el ancho de banda reducido. De esta manera se consigue un efecto de borrosidad sobre la imagen original, llamado </w:t>
+        <w:t xml:space="preserve">, y obtener imágenes del mismo </w:t>
+      </w:r>
+      <w:proofErr w:type="gramStart"/>
+      <w:r>
+        <w:rPr>
+          <w:rFonts w:ascii="Roboto" w:hAnsi="Roboto"/>
+          <w:color w:val="000000" w:themeColor="text1"/>
+          <w:spacing w:val="3"/>
+          <w:sz w:val="24"/>
+          <w:szCs w:val="24"/>
+        </w:rPr>
+        <w:t>tamaño</w:t>
+      </w:r>
+      <w:proofErr w:type="gramEnd"/>
+      <w:r>
+        <w:rPr>
+          <w:rFonts w:ascii="Roboto" w:hAnsi="Roboto"/>
+          <w:color w:val="000000" w:themeColor="text1"/>
+          <w:spacing w:val="3"/>
+          <w:sz w:val="24"/>
+          <w:szCs w:val="24"/>
+        </w:rPr>
+        <w:t xml:space="preserve"> pero con el ancho de banda reducido. De esta manera se consigue un efecto de borrosidad sobre la imagen original, llamado </w:t>
       </w:r>
       <w:proofErr w:type="spellStart"/>
       <w:r>
@@ -2825,6 +2833,7 @@
       <w:r>
         <w:rPr>
           <w:rFonts w:ascii="Roboto" w:hAnsi="Roboto"/>
+          <w:noProof/>
           <w:color w:val="000000" w:themeColor="text1"/>
           <w:spacing w:val="3"/>
           <w:sz w:val="24"/>
@@ -3067,6 +3076,7 @@
       <w:r>
         <w:rPr>
           <w:rFonts w:ascii="Roboto" w:hAnsi="Roboto"/>
+          <w:noProof/>
           <w:color w:val="000000" w:themeColor="text1"/>
           <w:spacing w:val="3"/>
           <w:sz w:val="24"/>
@@ -3217,27 +3227,7 @@
           <w:sz w:val="24"/>
           <w:szCs w:val="24"/>
         </w:rPr>
-        <w:t xml:space="preserve"> </w:t>
-      </w:r>
-      <w:r>
-        <w:rPr>
-          <w:rFonts w:ascii="Roboto" w:hAnsi="Roboto"/>
-          <w:color w:val="000000" w:themeColor="text1"/>
-          <w:spacing w:val="3"/>
-          <w:sz w:val="24"/>
-          <w:szCs w:val="24"/>
-        </w:rPr>
-        <w:t>(x, σ)</w:t>
-      </w:r>
-      <w:r>
-        <w:rPr>
-          <w:rFonts w:ascii="Roboto" w:hAnsi="Roboto"/>
-          <w:color w:val="000000" w:themeColor="text1"/>
-          <w:spacing w:val="3"/>
-          <w:sz w:val="24"/>
-          <w:szCs w:val="24"/>
-        </w:rPr>
-        <w:t xml:space="preserve"> </w:t>
+        <w:t xml:space="preserve"> (x, σ) </w:t>
       </w:r>
       <w:r>
         <w:rPr>
@@ -3264,6 +3254,7 @@
       <w:r>
         <w:rPr>
           <w:rFonts w:ascii="Roboto" w:hAnsi="Roboto"/>
+          <w:noProof/>
           <w:color w:val="000000" w:themeColor="text1"/>
           <w:spacing w:val="3"/>
           <w:sz w:val="24"/>
@@ -3445,6 +3436,7 @@
       <w:r>
         <w:rPr>
           <w:rFonts w:ascii="Roboto" w:hAnsi="Roboto"/>
+          <w:noProof/>
           <w:color w:val="3C4043"/>
           <w:spacing w:val="3"/>
           <w:sz w:val="21"/>
@@ -5209,20 +5201,7 @@
           <w:szCs w:val="24"/>
           <w:u w:val="single"/>
         </w:rPr>
-        <w:t xml:space="preserve"> BRIEF (ORB)</w:t>
-      </w:r>
-      <w:r>
-        <w:rPr>
-          <w:rFonts w:ascii="Roboto" w:hAnsi="Roboto"/>
-          <w:i/>
-          <w:iCs/>
-          <w:color w:val="000000" w:themeColor="text1"/>
-          <w:spacing w:val="3"/>
-          <w:sz w:val="24"/>
-          <w:szCs w:val="24"/>
-          <w:u w:val="single"/>
-        </w:rPr>
-        <w:t>:</w:t>
+        <w:t xml:space="preserve"> BRIEF (ORB):</w:t>
       </w:r>
       <w:r>
         <w:rPr>
@@ -6219,7 +6198,6 @@
           <w:rFonts w:ascii="Roboto" w:hAnsi="Roboto"/>
           <w:color w:val="3C4043"/>
           <w:spacing w:val="3"/>
-          <w:lang w:val="en-US"/>
         </w:rPr>
       </w:pPr>
       <w:r>
@@ -6237,7 +6215,6 @@
             <w:rStyle w:val="Hyperlink"/>
             <w:rFonts w:ascii="Roboto" w:hAnsi="Roboto"/>
             <w:spacing w:val="3"/>
-            <w:lang w:val="en-US"/>
           </w:rPr>
           <w:t>https://es.wikipedia.org/w/index.php?title=SURF&amp;oldid=155954358</w:t>
         </w:r>
@@ -6353,510 +6330,7 @@
         </w:r>
       </w:hyperlink>
     </w:p>
-    <w:p>
-      <w:pPr>
-        <w:pStyle w:val="ListParagraph"/>
-        <w:rPr>
-          <w:rFonts w:ascii="Roboto" w:hAnsi="Roboto"/>
-          <w:color w:val="3C4043"/>
-          <w:spacing w:val="3"/>
-          <w:sz w:val="21"/>
-          <w:szCs w:val="21"/>
-          <w:lang w:val="en-US"/>
-        </w:rPr>
-      </w:pPr>
-    </w:p>
-    <w:p>
-      <w:r>
-        <w:rPr>
-          <w:rFonts w:ascii="Roboto" w:hAnsi="Roboto"/>
-          <w:color w:val="3C4043"/>
-          <w:spacing w:val="3"/>
-          <w:sz w:val="21"/>
-          <w:szCs w:val="21"/>
-          <w:lang w:val="en-US"/>
-        </w:rPr>
-        <w:br/>
-      </w:r>
-      <w:r>
-        <w:rPr>
-          <w:rFonts w:ascii="Roboto" w:hAnsi="Roboto"/>
-          <w:b/>
-          <w:bCs/>
-          <w:color w:val="3C4043"/>
-          <w:spacing w:val="3"/>
-          <w:sz w:val="21"/>
-          <w:szCs w:val="21"/>
-        </w:rPr>
-        <w:t>1. Realizar una investigación individual en línea sobre como detectar zonas e interés (</w:t>
-      </w:r>
-      <w:proofErr w:type="spellStart"/>
-      <w:r>
-        <w:rPr>
-          <w:rFonts w:ascii="Roboto" w:hAnsi="Roboto"/>
-          <w:b/>
-          <w:bCs/>
-          <w:color w:val="3C4043"/>
-          <w:spacing w:val="3"/>
-          <w:sz w:val="21"/>
-          <w:szCs w:val="21"/>
-        </w:rPr>
-        <w:t>keypoints</w:t>
-      </w:r>
-      <w:proofErr w:type="spellEnd"/>
-      <w:r>
-        <w:rPr>
-          <w:rFonts w:ascii="Roboto" w:hAnsi="Roboto"/>
-          <w:b/>
-          <w:bCs/>
-          <w:color w:val="3C4043"/>
-          <w:spacing w:val="3"/>
-          <w:sz w:val="21"/>
-          <w:szCs w:val="21"/>
-        </w:rPr>
-        <w:t xml:space="preserve">) en una imagen usando </w:t>
-      </w:r>
-      <w:proofErr w:type="spellStart"/>
-      <w:r>
-        <w:rPr>
-          <w:rFonts w:ascii="Roboto" w:hAnsi="Roboto"/>
-          <w:b/>
-          <w:bCs/>
-          <w:color w:val="3C4043"/>
-          <w:spacing w:val="3"/>
-          <w:sz w:val="21"/>
-          <w:szCs w:val="21"/>
-        </w:rPr>
-        <w:t>opencv</w:t>
-      </w:r>
-      <w:proofErr w:type="spellEnd"/>
-      <w:r>
-        <w:rPr>
-          <w:rFonts w:ascii="Roboto" w:hAnsi="Roboto"/>
-          <w:b/>
-          <w:bCs/>
-          <w:color w:val="3C4043"/>
-          <w:spacing w:val="3"/>
-          <w:sz w:val="21"/>
-          <w:szCs w:val="21"/>
-        </w:rPr>
-        <w:t>. En particular debes estudiar las siguientes técnicas:</w:t>
-      </w:r>
-      <w:r>
-        <w:rPr>
-          <w:rFonts w:ascii="Roboto" w:hAnsi="Roboto"/>
-          <w:color w:val="3C4043"/>
-          <w:spacing w:val="3"/>
-          <w:sz w:val="21"/>
-          <w:szCs w:val="21"/>
-        </w:rPr>
-        <w:br/>
-        <w:t xml:space="preserve">a).- </w:t>
-      </w:r>
-      <w:proofErr w:type="spellStart"/>
-      <w:r>
-        <w:rPr>
-          <w:rFonts w:ascii="Roboto" w:hAnsi="Roboto"/>
-          <w:color w:val="3C4043"/>
-          <w:spacing w:val="3"/>
-          <w:sz w:val="21"/>
-          <w:szCs w:val="21"/>
-        </w:rPr>
-        <w:t>Scale</w:t>
-      </w:r>
-      <w:proofErr w:type="spellEnd"/>
-      <w:r>
-        <w:rPr>
-          <w:rFonts w:ascii="Roboto" w:hAnsi="Roboto"/>
-          <w:color w:val="3C4043"/>
-          <w:spacing w:val="3"/>
-          <w:sz w:val="21"/>
-          <w:szCs w:val="21"/>
-        </w:rPr>
-        <w:t xml:space="preserve"> </w:t>
-      </w:r>
-      <w:proofErr w:type="spellStart"/>
-      <w:r>
-        <w:rPr>
-          <w:rFonts w:ascii="Roboto" w:hAnsi="Roboto"/>
-          <w:color w:val="3C4043"/>
-          <w:spacing w:val="3"/>
-          <w:sz w:val="21"/>
-          <w:szCs w:val="21"/>
-        </w:rPr>
-        <w:t>Invariant</w:t>
-      </w:r>
-      <w:proofErr w:type="spellEnd"/>
-      <w:r>
-        <w:rPr>
-          <w:rFonts w:ascii="Roboto" w:hAnsi="Roboto"/>
-          <w:color w:val="3C4043"/>
-          <w:spacing w:val="3"/>
-          <w:sz w:val="21"/>
-          <w:szCs w:val="21"/>
-        </w:rPr>
-        <w:t xml:space="preserve"> </w:t>
-      </w:r>
-      <w:proofErr w:type="spellStart"/>
-      <w:r>
-        <w:rPr>
-          <w:rFonts w:ascii="Roboto" w:hAnsi="Roboto"/>
-          <w:color w:val="3C4043"/>
-          <w:spacing w:val="3"/>
-          <w:sz w:val="21"/>
-          <w:szCs w:val="21"/>
-        </w:rPr>
-        <w:t>Feature</w:t>
-      </w:r>
-      <w:proofErr w:type="spellEnd"/>
-      <w:r>
-        <w:rPr>
-          <w:rFonts w:ascii="Roboto" w:hAnsi="Roboto"/>
-          <w:color w:val="3C4043"/>
-          <w:spacing w:val="3"/>
-          <w:sz w:val="21"/>
-          <w:szCs w:val="21"/>
-        </w:rPr>
-        <w:t xml:space="preserve"> </w:t>
-      </w:r>
-      <w:proofErr w:type="spellStart"/>
-      <w:r>
-        <w:rPr>
-          <w:rFonts w:ascii="Roboto" w:hAnsi="Roboto"/>
-          <w:color w:val="3C4043"/>
-          <w:spacing w:val="3"/>
-          <w:sz w:val="21"/>
-          <w:szCs w:val="21"/>
-        </w:rPr>
-        <w:t>Transform</w:t>
-      </w:r>
-      <w:proofErr w:type="spellEnd"/>
-      <w:r>
-        <w:rPr>
-          <w:rFonts w:ascii="Roboto" w:hAnsi="Roboto"/>
-          <w:color w:val="3C4043"/>
-          <w:spacing w:val="3"/>
-          <w:sz w:val="21"/>
-          <w:szCs w:val="21"/>
-        </w:rPr>
-        <w:t xml:space="preserve"> (SIFT)</w:t>
-      </w:r>
-      <w:r>
-        <w:rPr>
-          <w:rFonts w:ascii="Roboto" w:hAnsi="Roboto"/>
-          <w:color w:val="3C4043"/>
-          <w:spacing w:val="3"/>
-          <w:sz w:val="21"/>
-          <w:szCs w:val="21"/>
-        </w:rPr>
-        <w:br/>
-        <w:t xml:space="preserve">b).- </w:t>
-      </w:r>
-      <w:r>
-        <w:rPr>
-          <w:rFonts w:ascii="Roboto" w:hAnsi="Roboto"/>
-          <w:color w:val="3C4043"/>
-          <w:spacing w:val="3"/>
-          <w:sz w:val="21"/>
-          <w:szCs w:val="21"/>
-          <w:lang w:val="en-US"/>
-        </w:rPr>
-        <w:t>Speeded Up Robust Features (SURF)</w:t>
-      </w:r>
-      <w:r>
-        <w:rPr>
-          <w:rFonts w:ascii="Roboto" w:hAnsi="Roboto"/>
-          <w:color w:val="3C4043"/>
-          <w:spacing w:val="3"/>
-          <w:sz w:val="21"/>
-          <w:szCs w:val="21"/>
-          <w:lang w:val="en-US"/>
-        </w:rPr>
-        <w:br/>
-        <w:t>c).- Features from Accelerated Segment Test (FAST)</w:t>
-      </w:r>
-      <w:r>
-        <w:rPr>
-          <w:rFonts w:ascii="Roboto" w:hAnsi="Roboto"/>
-          <w:color w:val="3C4043"/>
-          <w:spacing w:val="3"/>
-          <w:sz w:val="21"/>
-          <w:szCs w:val="21"/>
-          <w:lang w:val="en-US"/>
-        </w:rPr>
-        <w:br/>
-        <w:t>d).- Binary Robust Independent Elementary Features (BRIEF)</w:t>
-      </w:r>
-      <w:r>
-        <w:rPr>
-          <w:rFonts w:ascii="Roboto" w:hAnsi="Roboto"/>
-          <w:color w:val="3C4043"/>
-          <w:spacing w:val="3"/>
-          <w:sz w:val="21"/>
-          <w:szCs w:val="21"/>
-          <w:lang w:val="en-US"/>
-        </w:rPr>
-        <w:br/>
-        <w:t>e).- Oriented FAST and Rotated BRIEF (ORB)</w:t>
-      </w:r>
-      <w:r>
-        <w:rPr>
-          <w:rFonts w:ascii="Roboto" w:hAnsi="Roboto"/>
-          <w:color w:val="3C4043"/>
-          <w:spacing w:val="3"/>
-          <w:sz w:val="21"/>
-          <w:szCs w:val="21"/>
-          <w:lang w:val="en-US"/>
-        </w:rPr>
-        <w:br/>
-      </w:r>
-      <w:r>
-        <w:rPr>
-          <w:rFonts w:ascii="Roboto" w:hAnsi="Roboto"/>
-          <w:color w:val="3C4043"/>
-          <w:spacing w:val="3"/>
-          <w:sz w:val="21"/>
-          <w:szCs w:val="21"/>
-          <w:lang w:val="en-US"/>
-        </w:rPr>
-        <w:br/>
-      </w:r>
-      <w:r>
-        <w:rPr>
-          <w:rFonts w:ascii="Roboto" w:hAnsi="Roboto"/>
-          <w:b/>
-          <w:bCs/>
-          <w:color w:val="3C4043"/>
-          <w:spacing w:val="3"/>
-          <w:sz w:val="21"/>
-          <w:szCs w:val="21"/>
-          <w:lang w:val="en-US"/>
-        </w:rPr>
-        <w:t xml:space="preserve">2. </w:t>
-      </w:r>
-      <w:r>
-        <w:rPr>
-          <w:rFonts w:ascii="Roboto" w:hAnsi="Roboto"/>
-          <w:b/>
-          <w:bCs/>
-          <w:color w:val="3C4043"/>
-          <w:spacing w:val="3"/>
-          <w:sz w:val="21"/>
-          <w:szCs w:val="21"/>
-        </w:rPr>
-        <w:t>Una vez realizada la investigación deberás escribir un reporte de la misma (en formato PDF). El reporte debe contener 3 secciones: introducción, desarrollo y conclusiones.</w:t>
-      </w:r>
-      <w:r>
-        <w:rPr>
-          <w:rFonts w:ascii="Roboto" w:hAnsi="Roboto"/>
-          <w:color w:val="3C4043"/>
-          <w:spacing w:val="3"/>
-          <w:sz w:val="21"/>
-          <w:szCs w:val="21"/>
-        </w:rPr>
-        <w:br/>
-      </w:r>
-      <w:r>
-        <w:rPr>
-          <w:rFonts w:ascii="Roboto" w:hAnsi="Roboto"/>
-          <w:color w:val="3C4043"/>
-          <w:spacing w:val="3"/>
-          <w:sz w:val="21"/>
-          <w:szCs w:val="21"/>
-        </w:rPr>
-        <w:br/>
-        <w:t>I. En la sección </w:t>
-      </w:r>
-      <w:r>
-        <w:rPr>
-          <w:rFonts w:ascii="Roboto" w:hAnsi="Roboto"/>
-          <w:i/>
-          <w:iCs/>
-          <w:color w:val="3C4043"/>
-          <w:spacing w:val="3"/>
-          <w:sz w:val="21"/>
-          <w:szCs w:val="21"/>
-        </w:rPr>
-        <w:t>Introducción</w:t>
-      </w:r>
-      <w:r>
-        <w:rPr>
-          <w:rFonts w:ascii="Roboto" w:hAnsi="Roboto"/>
-          <w:color w:val="3C4043"/>
-          <w:spacing w:val="3"/>
-          <w:sz w:val="21"/>
-          <w:szCs w:val="21"/>
-        </w:rPr>
-        <w:t>, explica qué son las regiones de interés.</w:t>
-      </w:r>
-      <w:r>
-        <w:rPr>
-          <w:rFonts w:ascii="Roboto" w:hAnsi="Roboto"/>
-          <w:color w:val="3C4043"/>
-          <w:spacing w:val="3"/>
-          <w:sz w:val="21"/>
-          <w:szCs w:val="21"/>
-        </w:rPr>
-        <w:br/>
-        <w:t>II. En la sección </w:t>
-      </w:r>
-      <w:r>
-        <w:rPr>
-          <w:rFonts w:ascii="Roboto" w:hAnsi="Roboto"/>
-          <w:i/>
-          <w:iCs/>
-          <w:color w:val="3C4043"/>
-          <w:spacing w:val="3"/>
-          <w:sz w:val="21"/>
-          <w:szCs w:val="21"/>
-        </w:rPr>
-        <w:t>Desarrollo</w:t>
-      </w:r>
-      <w:r>
-        <w:rPr>
-          <w:rFonts w:ascii="Roboto" w:hAnsi="Roboto"/>
-          <w:color w:val="3C4043"/>
-          <w:spacing w:val="3"/>
-          <w:sz w:val="21"/>
-          <w:szCs w:val="21"/>
-        </w:rPr>
-        <w:t>, explica cada una de las técnicas del punto 1.</w:t>
-      </w:r>
-      <w:r>
-        <w:rPr>
-          <w:rFonts w:ascii="Roboto" w:hAnsi="Roboto"/>
-          <w:color w:val="3C4043"/>
-          <w:spacing w:val="3"/>
-          <w:sz w:val="21"/>
-          <w:szCs w:val="21"/>
-        </w:rPr>
-        <w:br/>
-        <w:t>III. En la sección de </w:t>
-      </w:r>
-      <w:r>
-        <w:rPr>
-          <w:rFonts w:ascii="Roboto" w:hAnsi="Roboto"/>
-          <w:i/>
-          <w:iCs/>
-          <w:color w:val="3C4043"/>
-          <w:spacing w:val="3"/>
-          <w:sz w:val="21"/>
-          <w:szCs w:val="21"/>
-        </w:rPr>
-        <w:t>Conclusiones</w:t>
-      </w:r>
-      <w:r>
-        <w:rPr>
-          <w:rFonts w:ascii="Roboto" w:hAnsi="Roboto"/>
-          <w:color w:val="3C4043"/>
-          <w:spacing w:val="3"/>
-          <w:sz w:val="21"/>
-          <w:szCs w:val="21"/>
-        </w:rPr>
-        <w:t>, escribe tu opinión sobre el tema investigado.</w:t>
-      </w:r>
-      <w:r>
-        <w:rPr>
-          <w:rFonts w:ascii="Roboto" w:hAnsi="Roboto"/>
-          <w:color w:val="3C4043"/>
-          <w:spacing w:val="3"/>
-          <w:sz w:val="21"/>
-          <w:szCs w:val="21"/>
-        </w:rPr>
-        <w:br/>
-      </w:r>
-      <w:r>
-        <w:rPr>
-          <w:rFonts w:ascii="Roboto" w:hAnsi="Roboto"/>
-          <w:color w:val="3C4043"/>
-          <w:spacing w:val="3"/>
-          <w:sz w:val="21"/>
-          <w:szCs w:val="21"/>
-        </w:rPr>
-        <w:br/>
-      </w:r>
-      <w:r>
-        <w:rPr>
-          <w:rFonts w:ascii="Roboto" w:hAnsi="Roboto"/>
-          <w:color w:val="3C4043"/>
-          <w:spacing w:val="3"/>
-          <w:sz w:val="21"/>
-          <w:szCs w:val="21"/>
-        </w:rPr>
-        <w:br/>
-      </w:r>
-      <w:r>
-        <w:rPr>
-          <w:rFonts w:ascii="Roboto" w:hAnsi="Roboto"/>
-          <w:b/>
-          <w:bCs/>
-          <w:color w:val="3C4043"/>
-          <w:spacing w:val="3"/>
-          <w:sz w:val="21"/>
-          <w:szCs w:val="21"/>
-        </w:rPr>
-        <w:t xml:space="preserve">3. Deberás también incluir un código de ejemplo (en </w:t>
-      </w:r>
-      <w:proofErr w:type="spellStart"/>
-      <w:r>
-        <w:rPr>
-          <w:rFonts w:ascii="Roboto" w:hAnsi="Roboto"/>
-          <w:b/>
-          <w:bCs/>
-          <w:color w:val="3C4043"/>
-          <w:spacing w:val="3"/>
-          <w:sz w:val="21"/>
-          <w:szCs w:val="21"/>
-        </w:rPr>
-        <w:t>python</w:t>
-      </w:r>
-      <w:proofErr w:type="spellEnd"/>
-      <w:r>
-        <w:rPr>
-          <w:rFonts w:ascii="Roboto" w:hAnsi="Roboto"/>
-          <w:b/>
-          <w:bCs/>
-          <w:color w:val="3C4043"/>
-          <w:spacing w:val="3"/>
-          <w:sz w:val="21"/>
-          <w:szCs w:val="21"/>
-        </w:rPr>
-        <w:t>) y la imagen sobre la cual la aplicaste.</w:t>
-      </w:r>
-      <w:r>
-        <w:rPr>
-          <w:rFonts w:ascii="Roboto" w:hAnsi="Roboto"/>
-          <w:color w:val="3C4043"/>
-          <w:spacing w:val="3"/>
-          <w:sz w:val="21"/>
-          <w:szCs w:val="21"/>
-        </w:rPr>
-        <w:br/>
-      </w:r>
-      <w:r>
-        <w:rPr>
-          <w:rFonts w:ascii="Roboto" w:hAnsi="Roboto"/>
-          <w:color w:val="3C4043"/>
-          <w:spacing w:val="3"/>
-          <w:sz w:val="21"/>
-          <w:szCs w:val="21"/>
-        </w:rPr>
-        <w:br/>
-      </w:r>
-      <w:r>
-        <w:rPr>
-          <w:rFonts w:ascii="Roboto" w:hAnsi="Roboto"/>
-          <w:b/>
-          <w:bCs/>
-          <w:color w:val="3C4043"/>
-          <w:spacing w:val="3"/>
-          <w:sz w:val="21"/>
-          <w:szCs w:val="21"/>
-        </w:rPr>
-        <w:lastRenderedPageBreak/>
-        <w:t>4. Genera un archivo .zip (o comparte el enlace de un repositorio o carpeta compartida de Drive) que incluya el reporte, los códigos y la imagen.</w:t>
-      </w:r>
-    </w:p>
+    <w:p/>
     <w:sectPr>
       <w:pgSz w:w="12240" w:h="15840"/>
       <w:pgMar w:top="1417" w:right="1701" w:bottom="1417" w:left="1701" w:header="708" w:footer="708" w:gutter="0"/>

</xml_diff>